<commit_message>
update install manual account
</commit_message>
<xml_diff>
--- a/OnlineAuction/Documents/Documents/Install Manual.docx
+++ b/OnlineAuction/Documents/Documents/Install Manual.docx
@@ -313,6 +313,7 @@
           <w:docPartUnique/>
         </w:docPartObj>
       </w:sdtPr>
+      <w:sdtEndPr/>
       <w:sdtContent>
         <w:p>
           <w:pPr>
@@ -1643,6 +1644,59 @@
       </w:r>
       <w:proofErr w:type="spellEnd"/>
     </w:p>
+    <w:p>
+      <w:pPr>
+        <w:numPr>
+          <w:ilvl w:val="1"/>
+          <w:numId w:val="5"/>
+        </w:numPr>
+        <w:rPr>
+          <w:rFonts w:cs="Courier New"/>
+        </w:rPr>
+      </w:pPr>
+      <w:r>
+        <w:rPr>
+          <w:rFonts w:cs="Courier New"/>
+        </w:rPr>
+        <w:t xml:space="preserve">All other accounts (such as </w:t>
+      </w:r>
+      <w:proofErr w:type="spellStart"/>
+      <w:r>
+        <w:rPr>
+          <w:rFonts w:cs="Courier New"/>
+        </w:rPr>
+        <w:t>sellerName</w:t>
+      </w:r>
+      <w:proofErr w:type="spellEnd"/>
+      <w:r>
+        <w:rPr>
+          <w:rFonts w:cs="Courier New"/>
+        </w:rPr>
+        <w:t xml:space="preserve">) will also use this password: </w:t>
+      </w:r>
+      <w:proofErr w:type="spellStart"/>
+      <w:proofErr w:type="gramStart"/>
+      <w:r>
+        <w:rPr>
+          <w:rFonts w:cs="Courier New"/>
+        </w:rPr>
+        <w:t>test</w:t>
+      </w:r>
+      <w:r>
+        <w:rPr>
+          <w:rFonts w:cs="Courier New"/>
+        </w:rPr>
+        <w:t>P</w:t>
+      </w:r>
+      <w:r>
+        <w:rPr>
+          <w:rFonts w:cs="Courier New"/>
+        </w:rPr>
+        <w:t>ass</w:t>
+      </w:r>
+      <w:proofErr w:type="spellEnd"/>
+      <w:proofErr w:type="gramEnd"/>
+    </w:p>
     <w:p/>
     <w:p>
       <w:pPr>
@@ -1656,6 +1710,7 @@
         <w:rPr>
           <w:rFonts w:cs="Courier New"/>
         </w:rPr>
+        <w:lastRenderedPageBreak/>
         <w:t xml:space="preserve">[Option 1] </w:t>
       </w:r>
       <w:r>
@@ -1752,7 +1807,6 @@
         <w:rPr>
           <w:rFonts w:cs="Courier New"/>
         </w:rPr>
-        <w:lastRenderedPageBreak/>
         <w:t xml:space="preserve">Select the following components when marking for </w:t>
       </w:r>
       <w:proofErr w:type="gramStart"/>
@@ -2435,6 +2489,7 @@
         <w:rPr>
           <w:rFonts w:cs="Courier New"/>
         </w:rPr>
+        <w:lastRenderedPageBreak/>
         <w:t>Run: `</w:t>
       </w:r>
       <w:proofErr w:type="spellStart"/>
@@ -2542,7 +2597,6 @@
         <w:rPr>
           <w:rFonts w:cs="Courier New"/>
         </w:rPr>
-        <w:lastRenderedPageBreak/>
         <w:t xml:space="preserve">[Option 2] </w:t>
       </w:r>
       <w:r>
@@ -2931,7 +2985,7 @@
           <w:noProof/>
         </w:rPr>
         <w:drawing>
-          <wp:anchor distT="0" distB="0" distL="114300" distR="114300" simplePos="0" relativeHeight="251658240" behindDoc="1" locked="0" layoutInCell="1" allowOverlap="1" wp14:anchorId="0490B7DC" wp14:editId="050C594F">
+          <wp:anchor distT="0" distB="0" distL="114300" distR="114300" simplePos="0" relativeHeight="251658240" behindDoc="1" locked="0" layoutInCell="1" allowOverlap="1" wp14:anchorId="0490B7DC" wp14:editId="140397D1">
             <wp:simplePos x="0" y="0"/>
             <wp:positionH relativeFrom="column">
               <wp:posOffset>63500</wp:posOffset>
@@ -3014,6 +3068,7 @@
         <w:rPr>
           <w:rFonts w:cs="Courier New"/>
         </w:rPr>
+        <w:lastRenderedPageBreak/>
         <w:t xml:space="preserve">[Option 2] </w:t>
       </w:r>
       <w:r>
@@ -3108,7 +3163,6 @@
         <w:rPr>
           <w:rFonts w:cs="Courier New"/>
         </w:rPr>
-        <w:lastRenderedPageBreak/>
         <w:t>To use the site for testing, without creation of a new account, use the following credentials:</w:t>
       </w:r>
     </w:p>
@@ -5611,6 +5665,7 @@
   <w:style w:type="character" w:default="1" w:styleId="DefaultParagraphFont">
     <w:name w:val="Default Paragraph Font"/>
     <w:uiPriority w:val="1"/>
+    <w:semiHidden/>
     <w:unhideWhenUsed/>
   </w:style>
   <w:style w:type="table" w:default="1" w:styleId="TableNormal">

</xml_diff>